<commit_message>
Updated the syllabus to correct some things.
Nothing material, just changes in the due dates.
</commit_message>
<xml_diff>
--- a/Syllabus/Bogotá syllabus.docx
+++ b/Syllabus/Bogotá syllabus.docx
@@ -190,23 +190,7 @@
           <w:rFonts w:ascii="Helvetica" w:hAnsi="Helvetica"/>
           <w:b/>
         </w:rPr>
-        <w:t xml:space="preserve">Office hours (available by </w:t>
-      </w:r>
-      <w:proofErr w:type="spellStart"/>
-      <w:r>
-        <w:rPr>
-          <w:rFonts w:ascii="Helvetica" w:hAnsi="Helvetica"/>
-          <w:b/>
-        </w:rPr>
-        <w:t>Calendy</w:t>
-      </w:r>
-      <w:proofErr w:type="spellEnd"/>
-      <w:r>
-        <w:rPr>
-          <w:rFonts w:ascii="Helvetica" w:hAnsi="Helvetica"/>
-          <w:b/>
-        </w:rPr>
-        <w:t>):</w:t>
+        <w:t>Office hours (available by Calendy):</w:t>
       </w:r>
     </w:p>
     <w:p>
@@ -433,23 +417,7 @@
           <w:rFonts w:ascii="Helvetica" w:hAnsi="Helvetica" w:cs="Helvetica"/>
           <w:color w:val="000000"/>
         </w:rPr>
-        <w:t xml:space="preserve">Confusing correlation and causality </w:t>
-      </w:r>
-      <w:proofErr w:type="gramStart"/>
-      <w:r>
-        <w:rPr>
-          <w:rFonts w:ascii="Helvetica" w:hAnsi="Helvetica" w:cs="Helvetica"/>
-          <w:color w:val="000000"/>
-        </w:rPr>
-        <w:t>is</w:t>
-      </w:r>
-      <w:proofErr w:type="gramEnd"/>
-      <w:r>
-        <w:rPr>
-          <w:rFonts w:ascii="Helvetica" w:hAnsi="Helvetica" w:cs="Helvetica"/>
-          <w:color w:val="000000"/>
-        </w:rPr>
-        <w:t xml:space="preserve"> a dangerous error. On the one hand, believing that naive correlation</w:t>
+        <w:t>Confusing correlation and causality is a dangerous error. On the one hand, believing that naive correlation</w:t>
       </w:r>
       <w:r>
         <w:rPr>
@@ -1338,23 +1306,14 @@
           <w:rFonts w:ascii="Helvetica" w:hAnsi="Helvetica" w:cs="Helvetica"/>
           <w:color w:val="000000"/>
         </w:rPr>
-        <w:t>and if time permits, matching/weighting/</w:t>
-      </w:r>
-      <w:proofErr w:type="spellStart"/>
-      <w:r>
-        <w:rPr>
-          <w:rFonts w:ascii="Helvetica" w:hAnsi="Helvetica" w:cs="Helvetica"/>
-          <w:color w:val="000000"/>
-        </w:rPr>
-        <w:t>subclassification</w:t>
-      </w:r>
-      <w:proofErr w:type="spellEnd"/>
-      <w:r>
-        <w:rPr>
-          <w:rFonts w:ascii="Helvetica" w:hAnsi="Helvetica" w:cs="Helvetica"/>
-          <w:color w:val="000000"/>
-        </w:rPr>
-        <w:t xml:space="preserve">.  The majority of the </w:t>
+        <w:t>and matching/weighting/subclassification</w:t>
+      </w:r>
+      <w:r>
+        <w:rPr>
+          <w:rFonts w:ascii="Helvetica" w:hAnsi="Helvetica" w:cs="Helvetica"/>
+          <w:color w:val="000000"/>
+        </w:rPr>
+        <w:t xml:space="preserve">.  The majority of the class will focus on </w:t>
       </w:r>
       <w:r>
         <w:rPr>
@@ -1362,7 +1321,7 @@
           <w:color w:val="000000"/>
         </w:rPr>
         <w:lastRenderedPageBreak/>
-        <w:t>class will focus on selection bias and treatment assignment</w:t>
+        <w:t>selection bias and treatment assignment</w:t>
       </w:r>
       <w:r>
         <w:rPr>
@@ -1687,23 +1646,7 @@
           <w:rFonts w:ascii="Helvetica" w:hAnsi="Helvetica" w:cs="Helvetica"/>
           <w:color w:val="000000"/>
         </w:rPr>
-        <w:t xml:space="preserve"> is </w:t>
-      </w:r>
-      <w:proofErr w:type="gramStart"/>
-      <w:r>
-        <w:rPr>
-          <w:rFonts w:ascii="Helvetica" w:hAnsi="Helvetica" w:cs="Helvetica"/>
-          <w:color w:val="000000"/>
-        </w:rPr>
-        <w:t>help</w:t>
-      </w:r>
-      <w:proofErr w:type="gramEnd"/>
-      <w:r>
-        <w:rPr>
-          <w:rFonts w:ascii="Helvetica" w:hAnsi="Helvetica" w:cs="Helvetica"/>
-          <w:color w:val="000000"/>
-        </w:rPr>
-        <w:t xml:space="preserve"> the student develop some basic competency in programming in Stata and/or R.</w:t>
+        <w:t xml:space="preserve"> is help the student develop some basic competency in programming in Stata and/or R.</w:t>
       </w:r>
       <w:r>
         <w:rPr>
@@ -2020,23 +1963,7 @@
           <w:rFonts w:ascii="Helvetica" w:hAnsi="Helvetica" w:cs="Helvetica"/>
           <w:color w:val="000000"/>
         </w:rPr>
-        <w:t xml:space="preserve">, regular assignments, the creation of </w:t>
-      </w:r>
-      <w:proofErr w:type="spellStart"/>
-      <w:r>
-        <w:rPr>
-          <w:rFonts w:ascii="Helvetica" w:hAnsi="Helvetica" w:cs="Helvetica"/>
-          <w:color w:val="000000"/>
-        </w:rPr>
-        <w:t>github</w:t>
-      </w:r>
-      <w:proofErr w:type="spellEnd"/>
-      <w:r>
-        <w:rPr>
-          <w:rFonts w:ascii="Helvetica" w:hAnsi="Helvetica" w:cs="Helvetica"/>
-          <w:color w:val="000000"/>
-        </w:rPr>
-        <w:t xml:space="preserve"> account, and joining slack channel.</w:t>
+        <w:t>, regular assignments, the creation of github account, and joining slack channel.</w:t>
       </w:r>
     </w:p>
     <w:p>
@@ -2545,23 +2472,7 @@
           <w:rFonts w:ascii="Helvetica" w:hAnsi="Helvetica" w:cs="Helvetica"/>
           <w:color w:val="000000"/>
         </w:rPr>
-        <w:t xml:space="preserve"> Princeton University Press, 1st edition by Angrist and </w:t>
-      </w:r>
-      <w:proofErr w:type="spellStart"/>
-      <w:r>
-        <w:rPr>
-          <w:rFonts w:ascii="Helvetica" w:hAnsi="Helvetica" w:cs="Helvetica"/>
-          <w:color w:val="000000"/>
-        </w:rPr>
-        <w:t>Pischke</w:t>
-      </w:r>
-      <w:proofErr w:type="spellEnd"/>
-      <w:r>
-        <w:rPr>
-          <w:rFonts w:ascii="Helvetica" w:hAnsi="Helvetica" w:cs="Helvetica"/>
-          <w:color w:val="000000"/>
-        </w:rPr>
-        <w:t xml:space="preserve">. It is not expensive. </w:t>
+        <w:t xml:space="preserve"> Princeton University Press, 1st edition by Angrist and Pischke. It is not expensive. </w:t>
       </w:r>
       <w:r>
         <w:rPr>
@@ -2907,7 +2818,6 @@
         </w:rPr>
         <w:t xml:space="preserve"> a lot of articles this semester.  I will post links to these on </w:t>
       </w:r>
-      <w:proofErr w:type="spellStart"/>
       <w:r>
         <w:rPr>
           <w:rFonts w:ascii="Helvetica" w:hAnsi="Helvetica" w:cs="Helvetica"/>
@@ -2915,7 +2825,6 @@
         </w:rPr>
         <w:t>Github</w:t>
       </w:r>
-      <w:proofErr w:type="spellEnd"/>
       <w:r>
         <w:rPr>
           <w:rFonts w:ascii="Helvetica" w:hAnsi="Helvetica" w:cs="Helvetica"/>
@@ -3238,23 +3147,7 @@
           <w:rFonts w:ascii="Helvetica" w:hAnsi="Helvetica" w:cs="Helvetica"/>
           <w:color w:val="000000"/>
         </w:rPr>
-        <w:t xml:space="preserve">, joining Slack channel and creating a </w:t>
-      </w:r>
-      <w:proofErr w:type="spellStart"/>
-      <w:r>
-        <w:rPr>
-          <w:rFonts w:ascii="Helvetica" w:hAnsi="Helvetica" w:cs="Helvetica"/>
-          <w:color w:val="000000"/>
-        </w:rPr>
-        <w:t>Gihub</w:t>
-      </w:r>
-      <w:proofErr w:type="spellEnd"/>
-      <w:r>
-        <w:rPr>
-          <w:rFonts w:ascii="Helvetica" w:hAnsi="Helvetica" w:cs="Helvetica"/>
-          <w:color w:val="000000"/>
-        </w:rPr>
-        <w:t xml:space="preserve"> account.</w:t>
+        <w:t>, joining Slack channel and creating a Gihub account.</w:t>
       </w:r>
     </w:p>
     <w:p>
@@ -3662,21 +3555,12 @@
           <w:color w:val="000000"/>
         </w:rPr>
       </w:pPr>
-      <w:proofErr w:type="spellStart"/>
-      <w:r>
-        <w:rPr>
-          <w:rFonts w:ascii="Helvetica" w:hAnsi="Helvetica" w:cs="Helvetica"/>
-          <w:color w:val="000000"/>
-        </w:rPr>
-        <w:t>Github</w:t>
-      </w:r>
-      <w:proofErr w:type="spellEnd"/>
-      <w:r>
-        <w:rPr>
-          <w:rFonts w:ascii="Helvetica" w:hAnsi="Helvetica" w:cs="Helvetica"/>
-          <w:color w:val="000000"/>
-        </w:rPr>
-        <w:t xml:space="preserve"> account (10%)</w:t>
+      <w:r>
+        <w:rPr>
+          <w:rFonts w:ascii="Helvetica" w:hAnsi="Helvetica" w:cs="Helvetica"/>
+          <w:color w:val="000000"/>
+        </w:rPr>
+        <w:t>Github account (10%)</w:t>
       </w:r>
     </w:p>
     <w:p>
@@ -4029,14 +3913,56 @@
           <w:rFonts w:ascii="Helvetica" w:hAnsi="Helvetica" w:cs="Helvetica"/>
           <w:color w:val="000000"/>
         </w:rPr>
-        <w:t>.  Our last day of class is</w:t>
-      </w:r>
-      <w:r>
-        <w:rPr>
-          <w:rFonts w:ascii="Helvetica" w:hAnsi="Helvetica" w:cs="Helvetica"/>
-          <w:color w:val="000000"/>
-        </w:rPr>
-        <w:t xml:space="preserve"> June 18</w:t>
+        <w:t xml:space="preserve">.  Our last day of </w:t>
+      </w:r>
+      <w:r>
+        <w:rPr>
+          <w:rFonts w:ascii="Helvetica" w:hAnsi="Helvetica" w:cs="Helvetica"/>
+          <w:color w:val="000000"/>
+        </w:rPr>
+        <w:t>lecture</w:t>
+      </w:r>
+      <w:r>
+        <w:rPr>
+          <w:rFonts w:ascii="Helvetica" w:hAnsi="Helvetica" w:cs="Helvetica"/>
+          <w:color w:val="000000"/>
+        </w:rPr>
+        <w:t xml:space="preserve"> is</w:t>
+      </w:r>
+      <w:r>
+        <w:rPr>
+          <w:rFonts w:ascii="Helvetica" w:hAnsi="Helvetica" w:cs="Helvetica"/>
+          <w:color w:val="000000"/>
+        </w:rPr>
+        <w:t xml:space="preserve"> </w:t>
+      </w:r>
+      <w:r>
+        <w:rPr>
+          <w:rFonts w:ascii="Helvetica" w:hAnsi="Helvetica" w:cs="Helvetica"/>
+          <w:color w:val="000000"/>
+        </w:rPr>
+        <w:t xml:space="preserve">Tuesday </w:t>
+      </w:r>
+      <w:r>
+        <w:rPr>
+          <w:rFonts w:ascii="Helvetica" w:hAnsi="Helvetica" w:cs="Helvetica"/>
+          <w:color w:val="000000"/>
+        </w:rPr>
+        <w:t xml:space="preserve">June </w:t>
+      </w:r>
+      <w:r>
+        <w:rPr>
+          <w:rFonts w:ascii="Helvetica" w:hAnsi="Helvetica" w:cs="Helvetica"/>
+          <w:color w:val="000000"/>
+        </w:rPr>
+        <w:t>1</w:t>
+      </w:r>
+      <w:r>
+        <w:rPr>
+          <w:rFonts w:ascii="Helvetica" w:hAnsi="Helvetica" w:cs="Helvetica"/>
+          <w:color w:val="000000"/>
+        </w:rPr>
+        <w:t>6</w:t>
       </w:r>
       <w:r>
         <w:rPr>
@@ -4059,13 +3985,37 @@
           <w:b/>
           <w:color w:val="000000"/>
         </w:rPr>
-        <w:t>due June 19</w:t>
+        <w:t xml:space="preserve">due </w:t>
       </w:r>
       <w:r>
         <w:rPr>
           <w:rFonts w:ascii="Helvetica" w:hAnsi="Helvetica" w:cs="Helvetica"/>
           <w:b/>
           <w:color w:val="000000"/>
+        </w:rPr>
+        <w:t xml:space="preserve">Wednesday </w:t>
+      </w:r>
+      <w:r>
+        <w:rPr>
+          <w:rFonts w:ascii="Helvetica" w:hAnsi="Helvetica" w:cs="Helvetica"/>
+          <w:b/>
+          <w:color w:val="000000"/>
+        </w:rPr>
+        <w:t xml:space="preserve">June </w:t>
+      </w:r>
+      <w:r>
+        <w:rPr>
+          <w:rFonts w:ascii="Helvetica" w:hAnsi="Helvetica" w:cs="Helvetica"/>
+          <w:b/>
+          <w:color w:val="000000"/>
+        </w:rPr>
+        <w:t>17</w:t>
+      </w:r>
+      <w:r>
+        <w:rPr>
+          <w:rFonts w:ascii="Helvetica" w:hAnsi="Helvetica" w:cs="Helvetica"/>
+          <w:b/>
+          <w:color w:val="000000"/>
           <w:vertAlign w:val="superscript"/>
         </w:rPr>
         <w:t>th</w:t>
@@ -4076,11 +4026,14 @@
           <w:b/>
           <w:color w:val="000000"/>
         </w:rPr>
-        <w:t xml:space="preserve">. </w:t>
-      </w:r>
-      <w:r>
-        <w:rPr>
-          <w:rFonts w:ascii="Helvetica" w:hAnsi="Helvetica" w:cs="Helvetica"/>
+        <w:t xml:space="preserve"> by 5:00pm.</w:t>
+      </w:r>
+      <w:bookmarkStart w:id="0" w:name="_GoBack"/>
+      <w:bookmarkEnd w:id="0"/>
+      <w:r>
+        <w:rPr>
+          <w:rFonts w:ascii="Helvetica" w:hAnsi="Helvetica" w:cs="Helvetica"/>
+          <w:b/>
           <w:color w:val="000000"/>
         </w:rPr>
         <w:t xml:space="preserve"> </w:t>
@@ -4090,23 +4043,14 @@
           <w:rFonts w:ascii="Helvetica" w:hAnsi="Helvetica" w:cs="Helvetica"/>
           <w:color w:val="000000"/>
         </w:rPr>
-        <w:t xml:space="preserve">Because of COVID, this will be a </w:t>
-      </w:r>
-      <w:proofErr w:type="spellStart"/>
-      <w:r>
-        <w:rPr>
-          <w:rFonts w:ascii="Helvetica" w:hAnsi="Helvetica" w:cs="Helvetica"/>
-          <w:color w:val="000000"/>
-        </w:rPr>
-        <w:t>takehome</w:t>
-      </w:r>
-      <w:proofErr w:type="spellEnd"/>
-      <w:r>
-        <w:rPr>
-          <w:rFonts w:ascii="Helvetica" w:hAnsi="Helvetica" w:cs="Helvetica"/>
-          <w:color w:val="000000"/>
-        </w:rPr>
-        <w:t xml:space="preserve"> exam.</w:t>
+        <w:t xml:space="preserve"> </w:t>
+      </w:r>
+      <w:r>
+        <w:rPr>
+          <w:rFonts w:ascii="Helvetica" w:hAnsi="Helvetica" w:cs="Helvetica"/>
+          <w:color w:val="000000"/>
+        </w:rPr>
+        <w:t>Because of COVID, this will be a takehome exam.</w:t>
       </w:r>
       <w:r>
         <w:rPr>
@@ -4120,23 +4064,7 @@
           <w:rFonts w:ascii="Helvetica" w:hAnsi="Helvetica" w:cs="Helvetica"/>
           <w:color w:val="000000"/>
         </w:rPr>
-        <w:t xml:space="preserve">Your answers must be typed in Word or some other publishing software such as </w:t>
-      </w:r>
-      <w:proofErr w:type="spellStart"/>
-      <w:r>
-        <w:rPr>
-          <w:rFonts w:ascii="Helvetica" w:hAnsi="Helvetica" w:cs="Helvetica"/>
-          <w:color w:val="000000"/>
-        </w:rPr>
-        <w:t>LaTeX</w:t>
-      </w:r>
-      <w:proofErr w:type="spellEnd"/>
-      <w:r>
-        <w:rPr>
-          <w:rFonts w:ascii="Helvetica" w:hAnsi="Helvetica" w:cs="Helvetica"/>
-          <w:color w:val="000000"/>
-        </w:rPr>
-        <w:t>.</w:t>
+        <w:t>Your answers must be typed in Word or some other publishing software such as LaTeX.</w:t>
       </w:r>
     </w:p>
     <w:p>
@@ -4456,8 +4384,6 @@
         </w:rPr>
         <w:t xml:space="preserve">.  You will be given minimal to moderate guidance.  </w:t>
       </w:r>
-      <w:bookmarkStart w:id="0" w:name="_GoBack"/>
-      <w:bookmarkEnd w:id="0"/>
     </w:p>
     <w:p>
       <w:pPr>
@@ -4848,49 +4774,26 @@
           <w:b/>
         </w:rPr>
       </w:pPr>
-      <w:proofErr w:type="spellStart"/>
       <w:r>
         <w:rPr>
           <w:rFonts w:ascii="Helvetica" w:hAnsi="Helvetica"/>
           <w:b/>
         </w:rPr>
-        <w:t>Github</w:t>
-      </w:r>
-      <w:proofErr w:type="spellEnd"/>
-      <w:r>
+        <w:t>Github repository (10%)</w:t>
+      </w:r>
+    </w:p>
+    <w:p>
+      <w:pPr>
+        <w:jc w:val="both"/>
         <w:rPr>
           <w:rFonts w:ascii="Helvetica" w:hAnsi="Helvetica"/>
-          <w:b/>
-        </w:rPr>
-        <w:t xml:space="preserve"> repository (10%)</w:t>
-      </w:r>
-    </w:p>
-    <w:p>
-      <w:pPr>
-        <w:jc w:val="both"/>
+        </w:rPr>
+      </w:pPr>
+      <w:r>
         <w:rPr>
           <w:rFonts w:ascii="Helvetica" w:hAnsi="Helvetica"/>
         </w:rPr>
-      </w:pPr>
-      <w:r>
-        <w:rPr>
-          <w:rFonts w:ascii="Helvetica" w:hAnsi="Helvetica"/>
-        </w:rPr>
-        <w:t xml:space="preserve">All class assignments and other materials will be distributed to you via our </w:t>
-      </w:r>
-      <w:proofErr w:type="spellStart"/>
-      <w:r>
-        <w:rPr>
-          <w:rFonts w:ascii="Helvetica" w:hAnsi="Helvetica"/>
-        </w:rPr>
-        <w:t>Github</w:t>
-      </w:r>
-      <w:proofErr w:type="spellEnd"/>
-      <w:r>
-        <w:rPr>
-          <w:rFonts w:ascii="Helvetica" w:hAnsi="Helvetica"/>
-        </w:rPr>
-        <w:t xml:space="preserve"> repository.  You should clone it immediately and download the material to your desktop and/or simply access the files yourself remotely.  </w:t>
+        <w:t xml:space="preserve">All class assignments and other materials will be distributed to you via our Github repository.  You should clone it immediately and download the material to your desktop and/or simply access the files yourself remotely.  </w:t>
       </w:r>
     </w:p>
     <w:p>
@@ -4937,35 +4840,7 @@
         <w:rPr>
           <w:rFonts w:ascii="Helvetica" w:hAnsi="Helvetica"/>
         </w:rPr>
-        <w:t xml:space="preserve">In addition, I expect you to create your own </w:t>
-      </w:r>
-      <w:proofErr w:type="spellStart"/>
-      <w:r>
-        <w:rPr>
-          <w:rFonts w:ascii="Helvetica" w:hAnsi="Helvetica"/>
-        </w:rPr>
-        <w:t>github</w:t>
-      </w:r>
-      <w:proofErr w:type="spellEnd"/>
-      <w:r>
-        <w:rPr>
-          <w:rFonts w:ascii="Helvetica" w:hAnsi="Helvetica"/>
-        </w:rPr>
-        <w:t xml:space="preserve"> account as well as create a new repository named after this class (causal-inference-course).  This </w:t>
-      </w:r>
-      <w:proofErr w:type="spellStart"/>
-      <w:r>
-        <w:rPr>
-          <w:rFonts w:ascii="Helvetica" w:hAnsi="Helvetica"/>
-        </w:rPr>
-        <w:t>github</w:t>
-      </w:r>
-      <w:proofErr w:type="spellEnd"/>
-      <w:r>
-        <w:rPr>
-          <w:rFonts w:ascii="Helvetica" w:hAnsi="Helvetica"/>
-        </w:rPr>
-        <w:t xml:space="preserve"> repository is where you will store your programs and data, as well as your assignments.</w:t>
+        <w:t>In addition, I expect you to create your own github account as well as create a new repository named after this class (causal-inference-course).  This github repository is where you will store your programs and data, as well as your assignments.</w:t>
       </w:r>
     </w:p>
     <w:p>
@@ -5759,6 +5634,18 @@
       <w:contextualSpacing/>
     </w:pPr>
   </w:style>
+  <w:style w:type="character" w:styleId="FollowedHyperlink">
+    <w:name w:val="FollowedHyperlink"/>
+    <w:basedOn w:val="DefaultParagraphFont"/>
+    <w:uiPriority w:val="99"/>
+    <w:semiHidden/>
+    <w:unhideWhenUsed/>
+    <w:rsid w:val="00136A72"/>
+    <w:rPr>
+      <w:color w:val="954F72" w:themeColor="followedHyperlink"/>
+      <w:u w:val="single"/>
+    </w:rPr>
+  </w:style>
 </w:styles>
 </file>
 

</xml_diff>